<commit_message>
Updated README, documentation. Major changes to config and simulation
</commit_message>
<xml_diff>
--- a/documentation/reward_functions.docx
+++ b/documentation/reward_functions.docx
@@ -4002,14 +4002,7 @@
           <w:b/>
           <w:bCs/>
         </w:rPr>
-        <w:t>-</w:t>
-      </w:r>
-      <w:r>
-        <w:rPr>
-          <w:b/>
-          <w:bCs/>
-        </w:rPr>
-        <w:t>2</w:t>
+        <w:t>-2</w:t>
       </w:r>
       <w:r>
         <w:t>)</w:t>
@@ -4049,6 +4042,11 @@
       </w:pPr>
       <w:r>
         <w:t xml:space="preserve">Steer Reward (0.5) </w:t>
+      </w:r>
+    </w:p>
+    <w:p>
+      <w:r>
+        <w:t>We hope that decreasing the crash penalty dramatically on top of changing the simulation so that it doesn’t reach a terminal state after hitting an obstacle would incentivize the car to navigate obstacles better. We also changed the proximity reward to 1 as reward balancing.</w:t>
       </w:r>
     </w:p>
     <w:p>

</xml_diff>